<commit_message>
clean up code + new Snuisters_Purchase_Sheet class
</commit_message>
<xml_diff>
--- a/Bestelbon.docx
+++ b/Bestelbon.docx
@@ -850,7 +850,7 @@
         <w:noProof/>
         <w:lang w:val="nl-NL"/>
       </w:rPr>
-      <w:t>21-12-2022</w:t>
+      <w:t>22-12-2022</w:t>
     </w:r>
     <w:r>
       <w:fldChar w:fldCharType="end"/>
@@ -1257,9 +1257,9 @@
   <w:style w:type="paragraph" w:default="1" w:styleId="Normal">
     <w:name w:val="Normal"/>
     <w:qFormat/>
-    <w:rsid w:val="004A3409"/>
+    <w:rsid w:val="00F70ACA"/>
     <w:pPr>
-      <w:spacing w:after="240"/>
+      <w:spacing w:before="120" w:after="240"/>
     </w:pPr>
   </w:style>
   <w:style w:type="paragraph" w:styleId="Heading1">

</xml_diff>